<commit_message>
I have created the web page, the table and seed data is in the app data folder and i have added a bit more to my resume
</commit_message>
<xml_diff>
--- a/Resumes/Tyler Connors Resume.docx
+++ b/Resumes/Tyler Connors Resume.docx
@@ -55,6 +55,7 @@
         </w:rPr>
         <w:t xml:space="preserve"> </w:t>
       </w:r>
+      <w:proofErr w:type="gramStart"/>
       <w:r>
         <w:rPr>
           <w:rFonts w:ascii="Calibri" w:hAnsi="Calibri" w:cs="Calibri"/>
@@ -63,6 +64,7 @@
         </w:rPr>
         <w:t>|(</w:t>
       </w:r>
+      <w:proofErr w:type="gramEnd"/>
       <w:r>
         <w:rPr>
           <w:rFonts w:ascii="Calibri" w:hAnsi="Calibri" w:cs="Calibri"/>
@@ -135,12 +137,22 @@
           <w:rFonts w:asciiTheme="minorHAnsi" w:hAnsiTheme="minorHAnsi" w:cstheme="minorHAnsi"/>
         </w:rPr>
       </w:pPr>
-      <w:r>
+    </w:p>
+    <w:p>
+      <w:pPr>
+        <w:ind w:right="240" w:firstLine="720"/>
         <w:rPr>
           <w:rFonts w:asciiTheme="minorHAnsi" w:hAnsiTheme="minorHAnsi" w:cstheme="minorHAnsi"/>
         </w:rPr>
+      </w:pPr>
+      <w:proofErr w:type="gramStart"/>
+      <w:r>
+        <w:rPr>
+          <w:rFonts w:asciiTheme="minorHAnsi" w:hAnsiTheme="minorHAnsi" w:cstheme="minorHAnsi"/>
+        </w:rPr>
         <w:t>To be able to create a useful software program for people.</w:t>
       </w:r>
+      <w:proofErr w:type="gramEnd"/>
     </w:p>
     <w:p>
       <w:pPr>
@@ -185,7 +197,12 @@
           <w:szCs w:val="22"/>
         </w:rPr>
       </w:pPr>
-      <w:r>
+    </w:p>
+    <w:p>
+      <w:pPr>
+        <w:pStyle w:val="NormalWeb"/>
+        <w:spacing w:before="0" w:beforeAutospacing="0" w:after="0" w:afterAutospacing="0"/>
+        <w:ind w:left="720"/>
         <w:rPr>
           <w:rFonts w:ascii="Calibri" w:hAnsi="Calibri" w:cs="Calibri"/>
           <w:b/>
@@ -196,8 +213,7 @@
           <w:sz w:val="22"/>
           <w:szCs w:val="22"/>
         </w:rPr>
-        <w:t xml:space="preserve"> </w:t>
-      </w:r>
+      </w:pPr>
       <w:r>
         <w:rPr>
           <w:rFonts w:ascii="Calibri" w:hAnsi="Calibri" w:cs="Calibri"/>
@@ -209,7 +225,7 @@
           <w:sz w:val="22"/>
           <w:szCs w:val="22"/>
         </w:rPr>
-        <w:t>Western Oregon University,      </w:t>
+        <w:t xml:space="preserve"> Western Oregon University,      </w:t>
       </w:r>
       <w:r>
         <w:rPr>
@@ -247,26 +263,201 @@
           <w:sz w:val="22"/>
           <w:szCs w:val="22"/>
         </w:rPr>
-        <w:t>Bachelor’s of Science in Computer Science, June 2017</w:t>
-      </w:r>
-    </w:p>
-    <w:p/>
-    <w:p>
-      <w:pPr>
-        <w:pStyle w:val="Heading1"/>
-        <w:rPr>
-          <w:rFonts w:ascii="Calibri" w:hAnsi="Calibri" w:cs="Calibri"/>
+        <w:t>Bachelors</w:t>
+      </w:r>
+      <w:bookmarkStart w:id="0" w:name="_GoBack"/>
+      <w:bookmarkEnd w:id="0"/>
+      <w:r>
+        <w:rPr>
+          <w:rFonts w:ascii="Calibri" w:hAnsi="Calibri" w:cs="Calibri"/>
+          <w:color w:val="000000"/>
           <w:sz w:val="22"/>
           <w:szCs w:val="22"/>
         </w:rPr>
-      </w:pPr>
-      <w:r>
-        <w:rPr>
-          <w:rFonts w:ascii="Calibri" w:hAnsi="Calibri" w:cs="Calibri"/>
-          <w:b/>
+        <w:t xml:space="preserve"> of Science in Computer Science,</w:t>
+      </w:r>
+      <w:r>
+        <w:rPr>
+          <w:rFonts w:ascii="Calibri" w:hAnsi="Calibri" w:cs="Calibri"/>
+          <w:color w:val="000000"/>
           <w:sz w:val="22"/>
           <w:szCs w:val="22"/>
         </w:rPr>
+        <w:t xml:space="preserve"> will graduate</w:t>
+      </w:r>
+      <w:r>
+        <w:rPr>
+          <w:rFonts w:ascii="Calibri" w:hAnsi="Calibri" w:cs="Calibri"/>
+          <w:color w:val="000000"/>
+          <w:sz w:val="22"/>
+          <w:szCs w:val="22"/>
+        </w:rPr>
+        <w:t xml:space="preserve"> June 2017</w:t>
+      </w:r>
+    </w:p>
+    <w:p>
+      <w:pPr>
+        <w:widowControl w:val="0"/>
+        <w:ind w:firstLine="720"/>
+        <w:rPr>
+          <w:rFonts w:ascii="Calibri" w:eastAsia="Calibri" w:hAnsi="Calibri" w:cs="Calibri"/>
+          <w:b/>
+          <w:i/>
+        </w:rPr>
+      </w:pPr>
+    </w:p>
+    <w:p>
+      <w:pPr>
+        <w:widowControl w:val="0"/>
+        <w:ind w:firstLine="720"/>
+      </w:pPr>
+      <w:proofErr w:type="spellStart"/>
+      <w:r>
+        <w:rPr>
+          <w:rFonts w:ascii="Calibri" w:eastAsia="Calibri" w:hAnsi="Calibri" w:cs="Calibri"/>
+          <w:b/>
+          <w:i/>
+        </w:rPr>
+        <w:t>Chemeketa</w:t>
+      </w:r>
+      <w:proofErr w:type="spellEnd"/>
+      <w:r>
+        <w:rPr>
+          <w:rFonts w:ascii="Calibri" w:eastAsia="Calibri" w:hAnsi="Calibri" w:cs="Calibri"/>
+          <w:b/>
+          <w:i/>
+        </w:rPr>
+        <w:t xml:space="preserve"> Community College,</w:t>
+      </w:r>
+      <w:r>
+        <w:rPr>
+          <w:rFonts w:ascii="Calibri" w:eastAsia="Calibri" w:hAnsi="Calibri" w:cs="Calibri"/>
+          <w:i/>
+        </w:rPr>
+        <w:t xml:space="preserve">      </w:t>
+      </w:r>
+      <w:r>
+        <w:rPr>
+          <w:rFonts w:ascii="Calibri" w:eastAsia="Calibri" w:hAnsi="Calibri" w:cs="Calibri"/>
+        </w:rPr>
+        <w:t>Salem, OR</w:t>
+      </w:r>
+      <w:r>
+        <w:rPr>
+          <w:rFonts w:ascii="Calibri" w:eastAsia="Calibri" w:hAnsi="Calibri" w:cs="Calibri"/>
+          <w:i/>
+        </w:rPr>
+        <w:br/>
+      </w:r>
+      <w:r>
+        <w:rPr>
+          <w:rFonts w:ascii="Calibri" w:eastAsia="Calibri" w:hAnsi="Calibri" w:cs="Calibri"/>
+          <w:i/>
+        </w:rPr>
+        <w:tab/>
+      </w:r>
+      <w:r>
+        <w:rPr>
+          <w:rFonts w:ascii="Calibri" w:eastAsia="Calibri" w:hAnsi="Calibri" w:cs="Calibri"/>
+        </w:rPr>
+        <w:t>Associates of Arts Oreg</w:t>
+      </w:r>
+      <w:r>
+        <w:rPr>
+          <w:rFonts w:ascii="Calibri" w:eastAsia="Calibri" w:hAnsi="Calibri" w:cs="Calibri"/>
+        </w:rPr>
+        <w:t xml:space="preserve">on Transfer Degree (AAOT), </w:t>
+      </w:r>
+      <w:proofErr w:type="gramStart"/>
+      <w:r>
+        <w:rPr>
+          <w:rFonts w:ascii="Calibri" w:eastAsia="Calibri" w:hAnsi="Calibri" w:cs="Calibri"/>
+        </w:rPr>
+        <w:t>Summer</w:t>
+      </w:r>
+      <w:proofErr w:type="gramEnd"/>
+      <w:r>
+        <w:rPr>
+          <w:rFonts w:ascii="Calibri" w:eastAsia="Calibri" w:hAnsi="Calibri" w:cs="Calibri"/>
+        </w:rPr>
+        <w:t xml:space="preserve"> </w:t>
+      </w:r>
+      <w:r>
+        <w:rPr>
+          <w:rFonts w:ascii="Calibri" w:eastAsia="Calibri" w:hAnsi="Calibri" w:cs="Calibri"/>
+        </w:rPr>
+        <w:t>2015</w:t>
+      </w:r>
+    </w:p>
+    <w:p>
+      <w:pPr>
+        <w:widowControl w:val="0"/>
+        <w:ind w:firstLine="720"/>
+      </w:pPr>
+    </w:p>
+    <w:p>
+      <w:pPr>
+        <w:widowControl w:val="0"/>
+        <w:ind w:firstLine="720"/>
+      </w:pPr>
+      <w:r>
+        <w:rPr>
+          <w:rFonts w:ascii="Calibri" w:eastAsia="Calibri" w:hAnsi="Calibri" w:cs="Calibri"/>
+          <w:b/>
+          <w:i/>
+        </w:rPr>
+        <w:t>West Salem High School,</w:t>
+      </w:r>
+      <w:r>
+        <w:rPr>
+          <w:rFonts w:ascii="Calibri" w:eastAsia="Calibri" w:hAnsi="Calibri" w:cs="Calibri"/>
+        </w:rPr>
+        <w:t xml:space="preserve">      Salem,</w:t>
+      </w:r>
+      <w:r>
+        <w:rPr>
+          <w:rFonts w:ascii="Calibri" w:eastAsia="Calibri" w:hAnsi="Calibri" w:cs="Calibri"/>
+        </w:rPr>
+        <w:t xml:space="preserve"> </w:t>
+      </w:r>
+      <w:proofErr w:type="gramStart"/>
+      <w:r>
+        <w:rPr>
+          <w:rFonts w:ascii="Calibri" w:eastAsia="Calibri" w:hAnsi="Calibri" w:cs="Calibri"/>
+        </w:rPr>
+        <w:t>Or</w:t>
+      </w:r>
+      <w:proofErr w:type="gramEnd"/>
+      <w:r>
+        <w:rPr>
+          <w:rFonts w:ascii="Calibri" w:eastAsia="Calibri" w:hAnsi="Calibri" w:cs="Calibri"/>
+        </w:rPr>
+        <w:br/>
+      </w:r>
+      <w:r>
+        <w:rPr>
+          <w:rFonts w:ascii="Calibri" w:eastAsia="Calibri" w:hAnsi="Calibri" w:cs="Calibri"/>
+        </w:rPr>
+        <w:tab/>
+        <w:t>Class of 2012      GPA: 3.5</w:t>
+      </w:r>
+    </w:p>
+    <w:p>
+      <w:pPr>
+        <w:pStyle w:val="Heading1"/>
+        <w:rPr>
+          <w:rFonts w:ascii="Calibri" w:hAnsi="Calibri" w:cs="Calibri"/>
+          <w:sz w:val="22"/>
+          <w:szCs w:val="22"/>
+        </w:rPr>
+      </w:pPr>
+      <w:r>
+        <w:rPr>
+          <w:rFonts w:ascii="Calibri" w:hAnsi="Calibri" w:cs="Calibri"/>
+          <w:b/>
+          <w:sz w:val="22"/>
+          <w:szCs w:val="22"/>
+        </w:rPr>
         <w:t>SKILLS</w:t>
       </w:r>
     </w:p>
@@ -277,12 +468,14 @@
           <w:rFonts w:ascii="Calibri" w:hAnsi="Calibri" w:cs="Calibri"/>
         </w:rPr>
       </w:pPr>
-      <w:r>
-        <w:rPr>
-          <w:rFonts w:ascii="Calibri" w:hAnsi="Calibri" w:cs="Calibri"/>
-        </w:rPr>
-        <w:t xml:space="preserve"> </w:t>
-      </w:r>
+    </w:p>
+    <w:p>
+      <w:pPr>
+        <w:ind w:firstLine="720"/>
+        <w:rPr>
+          <w:rFonts w:ascii="Calibri" w:hAnsi="Calibri" w:cs="Calibri"/>
+        </w:rPr>
+      </w:pPr>
       <w:r>
         <w:rPr>
           <w:rFonts w:ascii="Calibri" w:hAnsi="Calibri" w:cs="Calibri"/>
@@ -307,8 +500,6 @@
         </w:rPr>
         <w:t>in Python, C++, C#, C, Java, and Unity</w:t>
       </w:r>
-      <w:bookmarkStart w:id="0" w:name="_GoBack"/>
-      <w:bookmarkEnd w:id="0"/>
       <w:r>
         <w:rPr>
           <w:rFonts w:ascii="Calibri" w:hAnsi="Calibri" w:cs="Calibri"/>
@@ -318,6 +509,54 @@
     </w:p>
     <w:p>
       <w:pPr>
+        <w:ind w:firstLine="720"/>
+        <w:rPr>
+          <w:rFonts w:ascii="Calibri" w:hAnsi="Calibri" w:cs="Calibri"/>
+        </w:rPr>
+      </w:pPr>
+      <w:r>
+        <w:rPr>
+          <w:rFonts w:ascii="Calibri" w:hAnsi="Calibri" w:cs="Calibri"/>
+        </w:rPr>
+        <w:t xml:space="preserve">I am familiar with </w:t>
+      </w:r>
+      <w:proofErr w:type="spellStart"/>
+      <w:r>
+        <w:rPr>
+          <w:rFonts w:ascii="Calibri" w:hAnsi="Calibri" w:cs="Calibri"/>
+        </w:rPr>
+        <w:t>G</w:t>
+      </w:r>
+      <w:r>
+        <w:rPr>
+          <w:rFonts w:ascii="Calibri" w:hAnsi="Calibri" w:cs="Calibri"/>
+        </w:rPr>
+        <w:t>it</w:t>
+      </w:r>
+      <w:proofErr w:type="spellEnd"/>
+      <w:r>
+        <w:rPr>
+          <w:rFonts w:ascii="Calibri" w:hAnsi="Calibri" w:cs="Calibri"/>
+        </w:rPr>
+        <w:t xml:space="preserve"> and the Agile Delivery workflow</w:t>
+      </w:r>
+    </w:p>
+    <w:p>
+      <w:pPr>
+        <w:ind w:firstLine="720"/>
+        <w:rPr>
+          <w:rFonts w:ascii="Calibri" w:hAnsi="Calibri" w:cs="Calibri"/>
+        </w:rPr>
+      </w:pPr>
+      <w:r>
+        <w:rPr>
+          <w:rFonts w:ascii="Calibri" w:hAnsi="Calibri" w:cs="Calibri"/>
+        </w:rPr>
+        <w:t>I can familiarize myself with new programming languages fairly easily as well.</w:t>
+      </w:r>
+    </w:p>
+    <w:p>
+      <w:pPr>
         <w:widowControl w:val="0"/>
         <w:rPr>
           <w:rFonts w:ascii="Calibri" w:eastAsia="Calibri" w:hAnsi="Calibri" w:cs="Calibri"/>
@@ -328,58 +567,30 @@
     <w:p>
       <w:pPr>
         <w:widowControl w:val="0"/>
-      </w:pPr>
-      <w:r>
-        <w:rPr>
-          <w:rFonts w:ascii="Calibri" w:eastAsia="Calibri" w:hAnsi="Calibri" w:cs="Calibri"/>
-          <w:b/>
-        </w:rPr>
-        <w:t>EXPERIENCE</w:t>
-      </w:r>
-    </w:p>
-    <w:p>
-      <w:pPr>
-        <w:rPr>
-          <w:rFonts w:ascii="Calibri" w:hAnsi="Calibri" w:cs="Calibri"/>
-        </w:rPr>
-      </w:pPr>
-      <w:r>
-        <w:rPr>
-          <w:rFonts w:ascii="Calibri" w:eastAsia="Calibri" w:hAnsi="Calibri" w:cs="Calibri"/>
-          <w:b/>
-        </w:rPr>
-        <w:tab/>
-      </w:r>
-      <w:r>
-        <w:rPr>
-          <w:rFonts w:ascii="Calibri" w:eastAsia="Calibri" w:hAnsi="Calibri" w:cs="Calibri"/>
-          <w:b/>
-        </w:rPr>
-        <w:t>None</w:t>
-      </w:r>
-    </w:p>
-    <w:p>
-      <w:pPr>
-        <w:rPr>
-          <w:rFonts w:ascii="Calibri" w:hAnsi="Calibri" w:cs="Calibri"/>
-        </w:rPr>
-      </w:pPr>
+        <w:rPr>
+          <w:rFonts w:ascii="Calibri" w:eastAsia="Calibri" w:hAnsi="Calibri" w:cs="Calibri"/>
+          <w:b/>
+        </w:rPr>
+      </w:pPr>
+      <w:r>
+        <w:rPr>
+          <w:rFonts w:ascii="Calibri" w:eastAsia="Calibri" w:hAnsi="Calibri" w:cs="Calibri"/>
+          <w:b/>
+        </w:rPr>
+        <w:t>PROJECTS</w:t>
+      </w:r>
     </w:p>
     <w:p>
       <w:pPr>
         <w:widowControl w:val="0"/>
       </w:pPr>
-      <w:r>
-        <w:rPr>
-          <w:rFonts w:ascii="Calibri" w:eastAsia="Calibri" w:hAnsi="Calibri" w:cs="Calibri"/>
-          <w:b/>
-        </w:rPr>
-        <w:t>PROJECTS</w:t>
-      </w:r>
     </w:p>
     <w:p>
       <w:pPr>
         <w:widowControl w:val="0"/>
+        <w:rPr>
+          <w:rFonts w:ascii="Calibri" w:eastAsia="Calibri" w:hAnsi="Calibri" w:cs="Calibri"/>
+        </w:rPr>
       </w:pPr>
       <w:r>
         <w:rPr>
@@ -393,17 +604,91 @@
         <w:rPr>
           <w:rFonts w:ascii="Calibri" w:eastAsia="Calibri" w:hAnsi="Calibri" w:cs="Calibri"/>
         </w:rPr>
-        <w:t xml:space="preserve"> - ASP .NET MVC Web Application</w:t>
-      </w:r>
-    </w:p>
-    <w:p>
-      <w:pPr>
-        <w:jc w:val="center"/>
+        <w:t xml:space="preserve"> </w:t>
+      </w:r>
+    </w:p>
+    <w:p>
+      <w:pPr>
+        <w:widowControl w:val="0"/>
+        <w:ind w:left="720" w:firstLine="720"/>
+        <w:rPr>
+          <w:rFonts w:ascii="Calibri" w:eastAsia="Calibri" w:hAnsi="Calibri" w:cs="Calibri"/>
+        </w:rPr>
+      </w:pPr>
+      <w:r>
+        <w:rPr>
+          <w:rFonts w:ascii="Calibri" w:eastAsia="Calibri" w:hAnsi="Calibri" w:cs="Calibri"/>
+        </w:rPr>
+        <w:t>- ASP .NET MVC Web Application</w:t>
+      </w:r>
+    </w:p>
+    <w:p>
+      <w:pPr>
+        <w:widowControl w:val="0"/>
+        <w:ind w:firstLine="720"/>
+        <w:rPr>
+          <w:rFonts w:ascii="Calibri" w:eastAsia="Calibri" w:hAnsi="Calibri" w:cs="Calibri"/>
+        </w:rPr>
+      </w:pPr>
+      <w:r>
+        <w:rPr>
+          <w:rFonts w:ascii="Calibri" w:eastAsia="Calibri" w:hAnsi="Calibri" w:cs="Calibri"/>
+          <w:b/>
+        </w:rPr>
+        <w:t>PhotoBase (Spring 2016</w:t>
+      </w:r>
+      <w:r>
+        <w:rPr>
+          <w:rFonts w:ascii="Calibri" w:eastAsia="Calibri" w:hAnsi="Calibri" w:cs="Calibri"/>
+          <w:b/>
+        </w:rPr>
+        <w:t>)</w:t>
+      </w:r>
+      <w:r>
+        <w:rPr>
+          <w:rFonts w:ascii="Calibri" w:eastAsia="Calibri" w:hAnsi="Calibri" w:cs="Calibri"/>
+        </w:rPr>
+        <w:t xml:space="preserve"> </w:t>
+      </w:r>
+    </w:p>
+    <w:p>
+      <w:pPr>
+        <w:widowControl w:val="0"/>
+        <w:ind w:left="720" w:firstLine="720"/>
+      </w:pPr>
+      <w:r>
+        <w:rPr>
+          <w:rFonts w:ascii="Calibri" w:eastAsia="Calibri" w:hAnsi="Calibri" w:cs="Calibri"/>
+        </w:rPr>
+        <w:t>–</w:t>
+      </w:r>
+      <w:r>
+        <w:rPr>
+          <w:rFonts w:ascii="Calibri" w:eastAsia="Calibri" w:hAnsi="Calibri" w:cs="Calibri"/>
+        </w:rPr>
+        <w:t xml:space="preserve"> </w:t>
+      </w:r>
+      <w:r>
+        <w:rPr>
+          <w:rFonts w:ascii="Calibri" w:eastAsia="Calibri" w:hAnsi="Calibri" w:cs="Calibri"/>
+        </w:rPr>
+        <w:t>Database with GUI for managing photos</w:t>
+      </w:r>
+    </w:p>
+    <w:p>
+      <w:pPr>
         <w:rPr>
           <w:rFonts w:ascii="Trebuchet MS" w:hAnsi="Trebuchet MS"/>
           <w:sz w:val="32"/>
         </w:rPr>
       </w:pPr>
+      <w:r>
+        <w:rPr>
+          <w:rFonts w:ascii="Trebuchet MS" w:hAnsi="Trebuchet MS"/>
+          <w:sz w:val="32"/>
+        </w:rPr>
+        <w:tab/>
+      </w:r>
     </w:p>
     <w:sectPr>
       <w:pgSz w:w="12240" w:h="15840"/>

</xml_diff>